<commit_message>
second commit - added "Edit" button for listContainer - btnEdit - added "Save Changes" feature for list elements. - added 'remove filter' feature for btnFilterAlphabetical
- edited element li.inner.HTML in function createCard.
- modified btnFilterCheck.textContent="checked items" when toggled
</commit_message>
<xml_diff>
--- a/eventListener.docx
+++ b/eventListener.docx
@@ -2670,6 +2670,88 @@
         </w:rPr>
         <w:t>din DOM</w:t>
       </w:r>
+      <w:r>
+        <w:rPr>
+          <w:rFonts w:ascii="Calibri" w:hAnsi="Calibri" w:cs="Calibri"/>
+        </w:rPr>
+        <w:t>.</w:t>
+      </w:r>
+    </w:p>
+    <w:p>
+      <w:pPr>
+        <w:rPr>
+          <w:rFonts w:ascii="Calibri" w:hAnsi="Calibri" w:cs="Calibri"/>
+        </w:rPr>
+      </w:pPr>
+    </w:p>
+    <w:p>
+      <w:pPr>
+        <w:rPr>
+          <w:rFonts w:ascii="Calibri" w:hAnsi="Calibri" w:cs="Calibri"/>
+        </w:rPr>
+      </w:pPr>
+      <w:proofErr w:type="spellStart"/>
+      <w:r>
+        <w:rPr>
+          <w:rFonts w:ascii="Calibri" w:hAnsi="Calibri" w:cs="Calibri"/>
+        </w:rPr>
+        <w:t>Solutie</w:t>
+      </w:r>
+      <w:proofErr w:type="spellEnd"/>
+      <w:r>
+        <w:rPr>
+          <w:rFonts w:ascii="Calibri" w:hAnsi="Calibri" w:cs="Calibri"/>
+        </w:rPr>
+        <w:t xml:space="preserve">: </w:t>
+      </w:r>
+      <w:r>
+        <w:rPr>
+          <w:rFonts w:ascii="Calibri" w:hAnsi="Calibri" w:cs="Calibri"/>
+          <w:b/>
+          <w:bCs/>
+        </w:rPr>
+        <w:t>event delegation</w:t>
+      </w:r>
+      <w:r>
+        <w:rPr>
+          <w:rFonts w:ascii="Calibri" w:hAnsi="Calibri" w:cs="Calibri"/>
+          <w:b/>
+          <w:bCs/>
+        </w:rPr>
+        <w:t xml:space="preserve"> </w:t>
+      </w:r>
+      <w:proofErr w:type="spellStart"/>
+      <w:r>
+        <w:rPr>
+          <w:rFonts w:ascii="Calibri" w:hAnsi="Calibri" w:cs="Calibri"/>
+        </w:rPr>
+        <w:t>si</w:t>
+      </w:r>
+      <w:proofErr w:type="spellEnd"/>
+      <w:r>
+        <w:rPr>
+          <w:rFonts w:ascii="Calibri" w:hAnsi="Calibri" w:cs="Calibri"/>
+        </w:rPr>
+        <w:t xml:space="preserve"> </w:t>
+      </w:r>
+      <w:proofErr w:type="spellStart"/>
+      <w:proofErr w:type="gramStart"/>
+      <w:r>
+        <w:rPr>
+          <w:rFonts w:ascii="Calibri" w:hAnsi="Calibri" w:cs="Calibri"/>
+        </w:rPr>
+        <w:t>folosirea</w:t>
+      </w:r>
+      <w:proofErr w:type="spellEnd"/>
+      <w:r>
+        <w:rPr>
+          <w:rFonts w:ascii="Calibri" w:hAnsi="Calibri" w:cs="Calibri"/>
+          <w:b/>
+          <w:bCs/>
+        </w:rPr>
+        <w:t xml:space="preserve"> .target</w:t>
+      </w:r>
+      <w:proofErr w:type="gramEnd"/>
     </w:p>
     <w:sectPr>
       <w:pgSz w:w="11906" w:h="16838"/>

</xml_diff>